<commit_message>
Actualizo Planificación.mpp, Capacitaciones e Investigaciones.xlsx y Plan de Riesgos.docx
</commit_message>
<xml_diff>
--- a/Documentacion/Planificación/Planes/Plan de Riesgos/Plan de Riesgos.docx
+++ b/Documentacion/Planificación/Planes/Plan de Riesgos/Plan de Riesgos.docx
@@ -1156,18 +1156,7 @@
                                       <w:szCs w:val="104"/>
                                       <w:lang w:val="es-AR"/>
                                     </w:rPr>
-                                    <w:t>Plan</w:t>
-                                  </w:r>
-                                  <w:r>
-                                    <w:rPr>
-                                      <w:rFonts w:asciiTheme="majorHAnsi" w:hAnsiTheme="majorHAnsi"/>
-                                      <w:b/>
-                                      <w:color w:val="595959" w:themeColor="text1" w:themeTint="A6"/>
-                                      <w:sz w:val="104"/>
-                                      <w:szCs w:val="104"/>
-                                      <w:lang w:val="es-AR"/>
-                                    </w:rPr>
-                                    <w:t xml:space="preserve"> de </w:t>
+                                    <w:t xml:space="preserve">Plan de </w:t>
                                   </w:r>
                                 </w:p>
                                 <w:p>
@@ -1287,18 +1276,7 @@
                                 <w:szCs w:val="104"/>
                                 <w:lang w:val="es-AR"/>
                               </w:rPr>
-                              <w:t>Plan</w:t>
-                            </w:r>
-                            <w:r>
-                              <w:rPr>
-                                <w:rFonts w:asciiTheme="majorHAnsi" w:hAnsiTheme="majorHAnsi"/>
-                                <w:b/>
-                                <w:color w:val="595959" w:themeColor="text1" w:themeTint="A6"/>
-                                <w:sz w:val="104"/>
-                                <w:szCs w:val="104"/>
-                                <w:lang w:val="es-AR"/>
-                              </w:rPr>
-                              <w:t xml:space="preserve"> de </w:t>
+                              <w:t xml:space="preserve">Plan de </w:t>
                             </w:r>
                           </w:p>
                           <w:p>
@@ -2946,7 +2924,7 @@
                                     <w:sz w:val="36"/>
                                     <w:lang w:val="es-AR"/>
                                   </w:rPr>
-                                  <w:t>31/05</w:t>
+                                  <w:t>03/02</w:t>
                                 </w:r>
                                 <w:r>
                                   <w:rPr>
@@ -2964,7 +2942,7 @@
                                     <w:sz w:val="36"/>
                                     <w:lang w:val="es-AR"/>
                                   </w:rPr>
-                                  <w:t>4</w:t>
+                                  <w:t>5</w:t>
                                 </w:r>
                               </w:p>
                               <w:p>
@@ -3019,7 +2997,7 @@
                               <w:sz w:val="36"/>
                               <w:lang w:val="es-AR"/>
                             </w:rPr>
-                            <w:t>31/05</w:t>
+                            <w:t>03/02</w:t>
                           </w:r>
                           <w:r>
                             <w:rPr>
@@ -3037,7 +3015,7 @@
                               <w:sz w:val="36"/>
                               <w:lang w:val="es-AR"/>
                             </w:rPr>
-                            <w:t>4</w:t>
+                            <w:t>5</w:t>
                           </w:r>
                         </w:p>
                         <w:p>
@@ -3080,6 +3058,8 @@
             </w:rPr>
             <w:br w:type="page"/>
           </w:r>
+          <w:bookmarkStart w:id="0" w:name="_GoBack"/>
+          <w:bookmarkEnd w:id="0"/>
         </w:p>
         <w:p>
           <w:pPr>
@@ -3754,6 +3734,84 @@
               </w:p>
             </w:tc>
           </w:tr>
+          <w:tr>
+            <w:tc>
+              <w:tcPr>
+                <w:cnfStyle w:val="001000000000" w:firstRow="0" w:lastRow="0" w:firstColumn="1" w:lastColumn="0" w:oddVBand="0" w:evenVBand="0" w:oddHBand="0" w:evenHBand="0" w:firstRowFirstColumn="0" w:firstRowLastColumn="0" w:lastRowFirstColumn="0" w:lastRowLastColumn="0"/>
+                <w:tcW w:w="1129" w:type="dxa"/>
+              </w:tcPr>
+              <w:p>
+                <w:pPr>
+                  <w:rPr>
+                    <w:lang w:val="es-ES"/>
+                  </w:rPr>
+                </w:pPr>
+                <w:r>
+                  <w:rPr>
+                    <w:lang w:val="es-ES"/>
+                  </w:rPr>
+                  <w:t>1.6</w:t>
+                </w:r>
+              </w:p>
+            </w:tc>
+            <w:tc>
+              <w:tcPr>
+                <w:tcW w:w="1247" w:type="dxa"/>
+              </w:tcPr>
+              <w:p>
+                <w:pPr>
+                  <w:cnfStyle w:val="000000000000" w:firstRow="0" w:lastRow="0" w:firstColumn="0" w:lastColumn="0" w:oddVBand="0" w:evenVBand="0" w:oddHBand="0" w:evenHBand="0" w:firstRowFirstColumn="0" w:firstRowLastColumn="0" w:lastRowFirstColumn="0" w:lastRowLastColumn="0"/>
+                  <w:rPr>
+                    <w:lang w:val="es-ES"/>
+                  </w:rPr>
+                </w:pPr>
+                <w:r>
+                  <w:rPr>
+                    <w:lang w:val="es-ES"/>
+                  </w:rPr>
+                  <w:t>03/02/2015</w:t>
+                </w:r>
+              </w:p>
+            </w:tc>
+            <w:tc>
+              <w:tcPr>
+                <w:tcW w:w="2268" w:type="dxa"/>
+              </w:tcPr>
+              <w:p>
+                <w:pPr>
+                  <w:cnfStyle w:val="000000000000" w:firstRow="0" w:lastRow="0" w:firstColumn="0" w:lastColumn="0" w:oddVBand="0" w:evenVBand="0" w:oddHBand="0" w:evenHBand="0" w:firstRowFirstColumn="0" w:firstRowLastColumn="0" w:lastRowFirstColumn="0" w:lastRowLastColumn="0"/>
+                  <w:rPr>
+                    <w:lang w:val="es-ES"/>
+                  </w:rPr>
+                </w:pPr>
+                <w:r>
+                  <w:rPr>
+                    <w:lang w:val="es-ES"/>
+                  </w:rPr>
+                  <w:t>Florencia Rojas</w:t>
+                </w:r>
+              </w:p>
+            </w:tc>
+            <w:tc>
+              <w:tcPr>
+                <w:tcW w:w="4849" w:type="dxa"/>
+              </w:tcPr>
+              <w:p>
+                <w:pPr>
+                  <w:cnfStyle w:val="000000000000" w:firstRow="0" w:lastRow="0" w:firstColumn="0" w:lastColumn="0" w:oddVBand="0" w:evenVBand="0" w:oddHBand="0" w:evenHBand="0" w:firstRowFirstColumn="0" w:firstRowLastColumn="0" w:lastRowFirstColumn="0" w:lastRowLastColumn="0"/>
+                  <w:rPr>
+                    <w:lang w:val="es-ES"/>
+                  </w:rPr>
+                </w:pPr>
+                <w:r>
+                  <w:rPr>
+                    <w:lang w:val="es-ES"/>
+                  </w:rPr>
+                  <w:t>Se agrega el tratamiento del riesgo #16</w:t>
+                </w:r>
+              </w:p>
+            </w:tc>
+          </w:tr>
         </w:tbl>
         <w:p/>
       </w:sdtContent>
@@ -3762,6 +3820,7 @@
       <w:sdtPr>
         <w:rPr>
           <w:rFonts w:asciiTheme="minorHAnsi" w:eastAsiaTheme="minorEastAsia" w:hAnsiTheme="minorHAnsi" w:cstheme="minorBidi"/>
+          <w:b w:val="0"/>
           <w:caps w:val="0"/>
           <w:color w:val="auto"/>
           <w:spacing w:val="0"/>
@@ -3799,6 +3858,7 @@
               <w:tab w:val="right" w:leader="dot" w:pos="9350"/>
             </w:tabs>
             <w:rPr>
+              <w:rFonts w:asciiTheme="minorHAnsi" w:hAnsiTheme="minorHAnsi"/>
               <w:noProof/>
               <w:lang w:val="es-ES" w:eastAsia="es-ES"/>
             </w:rPr>
@@ -3812,14 +3872,14 @@
           <w:r>
             <w:fldChar w:fldCharType="separate"/>
           </w:r>
-          <w:hyperlink w:anchor="_Toc388695209" w:history="1">
+          <w:hyperlink w:anchor="_Toc421271292" w:history="1">
             <w:r>
               <w:rPr>
                 <w:rStyle w:val="Hipervnculo"/>
                 <w:noProof/>
                 <w:lang w:val="es-ES"/>
               </w:rPr>
-              <w:t>Riesgos Identificados</w:t>
+              <w:t>Identificación de Riesgos</w:t>
             </w:r>
             <w:r>
               <w:rPr>
@@ -3840,7 +3900,78 @@
                 <w:noProof/>
                 <w:webHidden/>
               </w:rPr>
-              <w:instrText xml:space="preserve"> PAGEREF _Toc388695209 \h </w:instrText>
+              <w:instrText xml:space="preserve"> PAGEREF _Toc421271292 \h </w:instrText>
+            </w:r>
+            <w:r>
+              <w:rPr>
+                <w:noProof/>
+                <w:webHidden/>
+              </w:rPr>
+            </w:r>
+            <w:r>
+              <w:rPr>
+                <w:noProof/>
+                <w:webHidden/>
+              </w:rPr>
+              <w:fldChar w:fldCharType="separate"/>
+            </w:r>
+            <w:r>
+              <w:rPr>
+                <w:noProof/>
+                <w:webHidden/>
+              </w:rPr>
+              <w:t>2</w:t>
+            </w:r>
+            <w:r>
+              <w:rPr>
+                <w:noProof/>
+                <w:webHidden/>
+              </w:rPr>
+              <w:fldChar w:fldCharType="end"/>
+            </w:r>
+          </w:hyperlink>
+        </w:p>
+        <w:p>
+          <w:pPr>
+            <w:pStyle w:val="TDC2"/>
+            <w:tabs>
+              <w:tab w:val="right" w:leader="dot" w:pos="9350"/>
+            </w:tabs>
+            <w:rPr>
+              <w:rFonts w:asciiTheme="minorHAnsi" w:hAnsiTheme="minorHAnsi"/>
+              <w:noProof/>
+              <w:lang w:val="es-ES" w:eastAsia="es-ES"/>
+            </w:rPr>
+          </w:pPr>
+          <w:hyperlink w:anchor="_Toc421271293" w:history="1">
+            <w:r>
+              <w:rPr>
+                <w:rStyle w:val="Hipervnculo"/>
+                <w:noProof/>
+                <w:lang w:val="es-ES"/>
+              </w:rPr>
+              <w:t>Riesgos Identificados</w:t>
+            </w:r>
+            <w:r>
+              <w:rPr>
+                <w:noProof/>
+                <w:webHidden/>
+              </w:rPr>
+              <w:tab/>
+            </w:r>
+            <w:r>
+              <w:rPr>
+                <w:noProof/>
+                <w:webHidden/>
+              </w:rPr>
+              <w:fldChar w:fldCharType="begin"/>
+            </w:r>
+            <w:r>
+              <w:rPr>
+                <w:noProof/>
+                <w:webHidden/>
+              </w:rPr>
+              <w:instrText xml:space="preserve"> PAGEREF _Toc421271293 \h </w:instrText>
             </w:r>
             <w:r>
               <w:rPr>
@@ -3878,11 +4009,12 @@
               <w:tab w:val="right" w:leader="dot" w:pos="9350"/>
             </w:tabs>
             <w:rPr>
+              <w:rFonts w:asciiTheme="minorHAnsi" w:hAnsiTheme="minorHAnsi"/>
               <w:noProof/>
               <w:lang w:val="es-ES" w:eastAsia="es-ES"/>
             </w:rPr>
           </w:pPr>
-          <w:hyperlink w:anchor="_Toc388695210" w:history="1">
+          <w:hyperlink w:anchor="_Toc421271294" w:history="1">
             <w:r>
               <w:rPr>
                 <w:rStyle w:val="Hipervnculo"/>
@@ -3910,7 +4042,7 @@
                 <w:noProof/>
                 <w:webHidden/>
               </w:rPr>
-              <w:instrText xml:space="preserve"> PAGEREF _Toc388695210 \h </w:instrText>
+              <w:instrText xml:space="preserve"> PAGEREF _Toc421271294 \h </w:instrText>
             </w:r>
             <w:r>
               <w:rPr>
@@ -3948,11 +4080,12 @@
               <w:tab w:val="right" w:leader="dot" w:pos="9350"/>
             </w:tabs>
             <w:rPr>
+              <w:rFonts w:asciiTheme="minorHAnsi" w:hAnsiTheme="minorHAnsi"/>
               <w:noProof/>
               <w:lang w:val="es-ES" w:eastAsia="es-ES"/>
             </w:rPr>
           </w:pPr>
-          <w:hyperlink w:anchor="_Toc388695211" w:history="1">
+          <w:hyperlink w:anchor="_Toc421271295" w:history="1">
             <w:r>
               <w:rPr>
                 <w:rStyle w:val="Hipervnculo"/>
@@ -3980,7 +4113,7 @@
                 <w:noProof/>
                 <w:webHidden/>
               </w:rPr>
-              <w:instrText xml:space="preserve"> PAGEREF _Toc388695211 \h </w:instrText>
+              <w:instrText xml:space="preserve"> PAGEREF _Toc421271295 \h </w:instrText>
             </w:r>
             <w:r>
               <w:rPr>
@@ -4018,11 +4151,12 @@
               <w:tab w:val="right" w:leader="dot" w:pos="9350"/>
             </w:tabs>
             <w:rPr>
+              <w:rFonts w:asciiTheme="minorHAnsi" w:hAnsiTheme="minorHAnsi"/>
               <w:noProof/>
               <w:lang w:val="es-ES" w:eastAsia="es-ES"/>
             </w:rPr>
           </w:pPr>
-          <w:hyperlink w:anchor="_Toc388695212" w:history="1">
+          <w:hyperlink w:anchor="_Toc421271296" w:history="1">
             <w:r>
               <w:rPr>
                 <w:rStyle w:val="Hipervnculo"/>
@@ -4050,7 +4184,7 @@
                 <w:noProof/>
                 <w:webHidden/>
               </w:rPr>
-              <w:instrText xml:space="preserve"> PAGEREF _Toc388695212 \h </w:instrText>
+              <w:instrText xml:space="preserve"> PAGEREF _Toc421271296 \h </w:instrText>
             </w:r>
             <w:r>
               <w:rPr>
@@ -4088,11 +4222,12 @@
               <w:tab w:val="right" w:leader="dot" w:pos="9350"/>
             </w:tabs>
             <w:rPr>
+              <w:rFonts w:asciiTheme="minorHAnsi" w:hAnsiTheme="minorHAnsi"/>
               <w:noProof/>
               <w:lang w:val="es-ES" w:eastAsia="es-ES"/>
             </w:rPr>
           </w:pPr>
-          <w:hyperlink w:anchor="_Toc388695213" w:history="1">
+          <w:hyperlink w:anchor="_Toc421271297" w:history="1">
             <w:r>
               <w:rPr>
                 <w:rStyle w:val="Hipervnculo"/>
@@ -4120,7 +4255,7 @@
                 <w:noProof/>
                 <w:webHidden/>
               </w:rPr>
-              <w:instrText xml:space="preserve"> PAGEREF _Toc388695213 \h </w:instrText>
+              <w:instrText xml:space="preserve"> PAGEREF _Toc421271297 \h </w:instrText>
             </w:r>
             <w:r>
               <w:rPr>
@@ -4158,11 +4293,12 @@
               <w:tab w:val="right" w:leader="dot" w:pos="9350"/>
             </w:tabs>
             <w:rPr>
+              <w:rFonts w:asciiTheme="minorHAnsi" w:hAnsiTheme="minorHAnsi"/>
               <w:noProof/>
               <w:lang w:val="es-ES" w:eastAsia="es-ES"/>
             </w:rPr>
           </w:pPr>
-          <w:hyperlink w:anchor="_Toc388695214" w:history="1">
+          <w:hyperlink w:anchor="_Toc421271298" w:history="1">
             <w:r>
               <w:rPr>
                 <w:rStyle w:val="Hipervnculo"/>
@@ -4190,7 +4326,7 @@
                 <w:noProof/>
                 <w:webHidden/>
               </w:rPr>
-              <w:instrText xml:space="preserve"> PAGEREF _Toc388695214 \h </w:instrText>
+              <w:instrText xml:space="preserve"> PAGEREF _Toc421271298 \h </w:instrText>
             </w:r>
             <w:r>
               <w:rPr>
@@ -4228,11 +4364,12 @@
               <w:tab w:val="right" w:leader="dot" w:pos="9350"/>
             </w:tabs>
             <w:rPr>
+              <w:rFonts w:asciiTheme="minorHAnsi" w:hAnsiTheme="minorHAnsi"/>
               <w:noProof/>
               <w:lang w:val="es-ES" w:eastAsia="es-ES"/>
             </w:rPr>
           </w:pPr>
-          <w:hyperlink w:anchor="_Toc388695215" w:history="1">
+          <w:hyperlink w:anchor="_Toc421271299" w:history="1">
             <w:r>
               <w:rPr>
                 <w:rStyle w:val="Hipervnculo"/>
@@ -4260,7 +4397,7 @@
                 <w:noProof/>
                 <w:webHidden/>
               </w:rPr>
-              <w:instrText xml:space="preserve"> PAGEREF _Toc388695215 \h </w:instrText>
+              <w:instrText xml:space="preserve"> PAGEREF _Toc421271299 \h </w:instrText>
             </w:r>
             <w:r>
               <w:rPr>
@@ -4298,11 +4435,12 @@
               <w:tab w:val="right" w:leader="dot" w:pos="9350"/>
             </w:tabs>
             <w:rPr>
+              <w:rFonts w:asciiTheme="minorHAnsi" w:hAnsiTheme="minorHAnsi"/>
               <w:noProof/>
               <w:lang w:val="es-ES" w:eastAsia="es-ES"/>
             </w:rPr>
           </w:pPr>
-          <w:hyperlink w:anchor="_Toc388695216" w:history="1">
+          <w:hyperlink w:anchor="_Toc421271300" w:history="1">
             <w:r>
               <w:rPr>
                 <w:rStyle w:val="Hipervnculo"/>
@@ -4314,7 +4452,7 @@
             <w:r>
               <w:rPr>
                 <w:rStyle w:val="Hipervnculo"/>
-                <w:rFonts w:eastAsia="Times New Roman" w:cs="Times New Roman"/>
+                <w:rFonts w:ascii="Calibri" w:eastAsia="Times New Roman" w:hAnsi="Calibri" w:cs="Times New Roman"/>
                 <w:noProof/>
                 <w:lang w:val="es-ES" w:eastAsia="es-ES"/>
               </w:rPr>
@@ -4339,7 +4477,7 @@
                 <w:noProof/>
                 <w:webHidden/>
               </w:rPr>
-              <w:instrText xml:space="preserve"> PAGEREF _Toc388695216 \h </w:instrText>
+              <w:instrText xml:space="preserve"> PAGEREF _Toc421271300 \h </w:instrText>
             </w:r>
             <w:r>
               <w:rPr>
@@ -4377,15 +4515,16 @@
               <w:tab w:val="right" w:leader="dot" w:pos="9350"/>
             </w:tabs>
             <w:rPr>
+              <w:rFonts w:asciiTheme="minorHAnsi" w:hAnsiTheme="minorHAnsi"/>
               <w:noProof/>
               <w:lang w:val="es-ES" w:eastAsia="es-ES"/>
             </w:rPr>
           </w:pPr>
-          <w:hyperlink w:anchor="_Toc388695217" w:history="1">
+          <w:hyperlink w:anchor="_Toc421271301" w:history="1">
             <w:r>
               <w:rPr>
                 <w:rStyle w:val="Hipervnculo"/>
-                <w:rFonts w:eastAsia="Times New Roman" w:cs="Times New Roman"/>
+                <w:rFonts w:ascii="Calibri" w:eastAsia="Times New Roman" w:hAnsi="Calibri" w:cs="Times New Roman"/>
                 <w:noProof/>
                 <w:lang w:val="es-ES" w:eastAsia="es-ES"/>
               </w:rPr>
@@ -4410,7 +4549,7 @@
                 <w:noProof/>
                 <w:webHidden/>
               </w:rPr>
-              <w:instrText xml:space="preserve"> PAGEREF _Toc388695217 \h </w:instrText>
+              <w:instrText xml:space="preserve"> PAGEREF _Toc421271301 \h </w:instrText>
             </w:r>
             <w:r>
               <w:rPr>
@@ -4448,15 +4587,16 @@
               <w:tab w:val="right" w:leader="dot" w:pos="9350"/>
             </w:tabs>
             <w:rPr>
+              <w:rFonts w:asciiTheme="minorHAnsi" w:hAnsiTheme="minorHAnsi"/>
               <w:noProof/>
               <w:lang w:val="es-ES" w:eastAsia="es-ES"/>
             </w:rPr>
           </w:pPr>
-          <w:hyperlink w:anchor="_Toc388695218" w:history="1">
+          <w:hyperlink w:anchor="_Toc421271302" w:history="1">
             <w:r>
               <w:rPr>
                 <w:rStyle w:val="Hipervnculo"/>
-                <w:rFonts w:eastAsia="Times New Roman" w:cs="Times New Roman"/>
+                <w:rFonts w:ascii="Calibri" w:eastAsia="Times New Roman" w:hAnsi="Calibri" w:cs="Times New Roman"/>
                 <w:noProof/>
                 <w:lang w:val="es-ES" w:eastAsia="es-ES"/>
               </w:rPr>
@@ -4481,7 +4621,78 @@
                 <w:noProof/>
                 <w:webHidden/>
               </w:rPr>
-              <w:instrText xml:space="preserve"> PAGEREF _Toc388695218 \h </w:instrText>
+              <w:instrText xml:space="preserve"> PAGEREF _Toc421271302 \h </w:instrText>
+            </w:r>
+            <w:r>
+              <w:rPr>
+                <w:noProof/>
+                <w:webHidden/>
+              </w:rPr>
+            </w:r>
+            <w:r>
+              <w:rPr>
+                <w:noProof/>
+                <w:webHidden/>
+              </w:rPr>
+              <w:fldChar w:fldCharType="separate"/>
+            </w:r>
+            <w:r>
+              <w:rPr>
+                <w:noProof/>
+                <w:webHidden/>
+              </w:rPr>
+              <w:t>6</w:t>
+            </w:r>
+            <w:r>
+              <w:rPr>
+                <w:noProof/>
+                <w:webHidden/>
+              </w:rPr>
+              <w:fldChar w:fldCharType="end"/>
+            </w:r>
+          </w:hyperlink>
+        </w:p>
+        <w:p>
+          <w:pPr>
+            <w:pStyle w:val="TDC2"/>
+            <w:tabs>
+              <w:tab w:val="right" w:leader="dot" w:pos="9350"/>
+            </w:tabs>
+            <w:rPr>
+              <w:rFonts w:asciiTheme="minorHAnsi" w:hAnsiTheme="minorHAnsi"/>
+              <w:noProof/>
+              <w:lang w:val="es-ES" w:eastAsia="es-ES"/>
+            </w:rPr>
+          </w:pPr>
+          <w:hyperlink w:anchor="_Toc421271303" w:history="1">
+            <w:r>
+              <w:rPr>
+                <w:rStyle w:val="Hipervnculo"/>
+                <w:noProof/>
+                <w:lang w:val="es-ES" w:eastAsia="es-ES"/>
+              </w:rPr>
+              <w:t>Riesgo 16: Falta de equipamiento para el desarrollo</w:t>
+            </w:r>
+            <w:r>
+              <w:rPr>
+                <w:noProof/>
+                <w:webHidden/>
+              </w:rPr>
+              <w:tab/>
+            </w:r>
+            <w:r>
+              <w:rPr>
+                <w:noProof/>
+                <w:webHidden/>
+              </w:rPr>
+              <w:fldChar w:fldCharType="begin"/>
+            </w:r>
+            <w:r>
+              <w:rPr>
+                <w:noProof/>
+                <w:webHidden/>
+              </w:rPr>
+              <w:instrText xml:space="preserve"> PAGEREF _Toc421271303 \h </w:instrText>
             </w:r>
             <w:r>
               <w:rPr>
@@ -4549,6 +4760,7 @@
           <w:lang w:val="es-ES"/>
         </w:rPr>
       </w:pPr>
+      <w:bookmarkStart w:id="1" w:name="_Toc421271292"/>
       <w:r>
         <w:rPr>
           <w:lang w:val="es-ES"/>
@@ -4556,6 +4768,7 @@
         <w:lastRenderedPageBreak/>
         <w:t>Identificación de Riesgos</w:t>
       </w:r>
+      <w:bookmarkEnd w:id="1"/>
     </w:p>
     <w:p>
       <w:pPr>
@@ -4564,14 +4777,14 @@
           <w:lang w:val="es-ES"/>
         </w:rPr>
       </w:pPr>
-      <w:bookmarkStart w:id="0" w:name="_Toc388695209"/>
+      <w:bookmarkStart w:id="2" w:name="_Toc421271293"/>
       <w:r>
         <w:rPr>
           <w:lang w:val="es-ES"/>
         </w:rPr>
         <w:t>Riesgos Identificados</w:t>
       </w:r>
-      <w:bookmarkEnd w:id="0"/>
+      <w:bookmarkEnd w:id="2"/>
     </w:p>
     <w:tbl>
       <w:tblPr>
@@ -8539,7 +8752,7 @@
           <w:lang w:val="es-ES"/>
         </w:rPr>
       </w:pPr>
-      <w:bookmarkStart w:id="1" w:name="_Toc388695210"/>
+      <w:bookmarkStart w:id="3" w:name="_Toc421271294"/>
       <w:r>
         <w:rPr>
           <w:lang w:val="es-ES"/>
@@ -8547,7 +8760,7 @@
         <w:lastRenderedPageBreak/>
         <w:t>Análisis Cualitativo</w:t>
       </w:r>
-      <w:bookmarkEnd w:id="1"/>
+      <w:bookmarkEnd w:id="3"/>
     </w:p>
     <w:p>
       <w:pPr>
@@ -13677,13 +13890,13 @@
           <w:lang w:val="es-ES"/>
         </w:rPr>
       </w:pPr>
-      <w:bookmarkStart w:id="2" w:name="_Toc388695211"/>
       <w:r>
         <w:rPr>
           <w:lang w:val="es-ES"/>
         </w:rPr>
         <w:t xml:space="preserve"> </w:t>
       </w:r>
+      <w:bookmarkStart w:id="4" w:name="_Toc421271295"/>
       <w:r>
         <w:rPr>
           <w:lang w:val="es-ES"/>
@@ -13702,7 +13915,7 @@
         </w:rPr>
         <w:t>ticos:</w:t>
       </w:r>
-      <w:bookmarkEnd w:id="2"/>
+      <w:bookmarkEnd w:id="4"/>
     </w:p>
     <w:tbl>
       <w:tblPr>
@@ -14680,7 +14893,7 @@
           <w:lang w:val="es-ES"/>
         </w:rPr>
       </w:pPr>
-      <w:bookmarkStart w:id="3" w:name="_Toc388695212"/>
+      <w:bookmarkStart w:id="5" w:name="_Toc421271296"/>
       <w:r>
         <w:rPr>
           <w:lang w:val="es-ES"/>
@@ -14688,9 +14901,7 @@
         <w:lastRenderedPageBreak/>
         <w:t>Análisis Cuantitativo</w:t>
       </w:r>
-      <w:bookmarkStart w:id="4" w:name="_GoBack"/>
-      <w:bookmarkEnd w:id="3"/>
-      <w:bookmarkEnd w:id="4"/>
+      <w:bookmarkEnd w:id="5"/>
     </w:p>
     <w:p>
       <w:pPr>
@@ -18342,14 +18553,14 @@
           <w:lang w:val="es-ES"/>
         </w:rPr>
       </w:pPr>
-      <w:bookmarkStart w:id="5" w:name="_Toc388695213"/>
+      <w:bookmarkStart w:id="6" w:name="_Toc421271297"/>
       <w:r>
         <w:rPr>
           <w:lang w:val="es-ES"/>
         </w:rPr>
         <w:t>Riesgos identificados como críticos:</w:t>
       </w:r>
-      <w:bookmarkEnd w:id="5"/>
+      <w:bookmarkEnd w:id="6"/>
     </w:p>
     <w:p>
       <w:pPr>
@@ -19349,6 +19560,182 @@
           </w:p>
         </w:tc>
       </w:tr>
+      <w:tr>
+        <w:trPr>
+          <w:trHeight w:val="300"/>
+        </w:trPr>
+        <w:tc>
+          <w:tcPr>
+            <w:tcW w:w="380" w:type="dxa"/>
+            <w:tcBorders>
+              <w:top w:val="single" w:sz="4" w:space="0" w:color="auto"/>
+              <w:left w:val="single" w:sz="8" w:space="0" w:color="auto"/>
+              <w:bottom w:val="single" w:sz="4" w:space="0" w:color="auto"/>
+              <w:right w:val="single" w:sz="4" w:space="0" w:color="auto"/>
+            </w:tcBorders>
+            <w:shd w:val="clear" w:color="000000" w:fill="F2F2F2"/>
+            <w:noWrap/>
+            <w:vAlign w:val="bottom"/>
+          </w:tcPr>
+          <w:p>
+            <w:pPr>
+              <w:spacing w:before="0" w:after="0" w:line="240" w:lineRule="auto"/>
+              <w:jc w:val="right"/>
+              <w:rPr>
+                <w:rFonts w:ascii="Calibri" w:eastAsia="Times New Roman" w:hAnsi="Calibri" w:cs="Times New Roman"/>
+                <w:color w:val="000000"/>
+                <w:sz w:val="20"/>
+                <w:lang w:val="es-ES" w:eastAsia="es-ES"/>
+              </w:rPr>
+            </w:pPr>
+            <w:r>
+              <w:rPr>
+                <w:rFonts w:ascii="Calibri" w:eastAsia="Times New Roman" w:hAnsi="Calibri" w:cs="Times New Roman"/>
+                <w:color w:val="000000"/>
+                <w:sz w:val="20"/>
+                <w:lang w:val="es-ES" w:eastAsia="es-ES"/>
+              </w:rPr>
+              <w:t>16</w:t>
+            </w:r>
+          </w:p>
+        </w:tc>
+        <w:tc>
+          <w:tcPr>
+            <w:tcW w:w="5139" w:type="dxa"/>
+            <w:tcBorders>
+              <w:top w:val="single" w:sz="4" w:space="0" w:color="auto"/>
+              <w:left w:val="nil"/>
+              <w:bottom w:val="single" w:sz="4" w:space="0" w:color="auto"/>
+              <w:right w:val="single" w:sz="4" w:space="0" w:color="auto"/>
+            </w:tcBorders>
+            <w:shd w:val="clear" w:color="auto" w:fill="auto"/>
+            <w:noWrap/>
+            <w:vAlign w:val="bottom"/>
+          </w:tcPr>
+          <w:p>
+            <w:pPr>
+              <w:spacing w:before="0" w:after="0" w:line="240" w:lineRule="auto"/>
+              <w:rPr>
+                <w:rFonts w:ascii="Calibri" w:eastAsia="Times New Roman" w:hAnsi="Calibri" w:cs="Times New Roman"/>
+                <w:color w:val="000000"/>
+                <w:sz w:val="20"/>
+                <w:lang w:val="es-ES" w:eastAsia="es-ES"/>
+              </w:rPr>
+            </w:pPr>
+            <w:r>
+              <w:rPr>
+                <w:rFonts w:ascii="Calibri" w:eastAsia="Times New Roman" w:hAnsi="Calibri" w:cs="Times New Roman"/>
+                <w:color w:val="000000"/>
+                <w:sz w:val="20"/>
+                <w:lang w:val="es-ES" w:eastAsia="es-ES"/>
+              </w:rPr>
+              <w:t>Falta de equipamiento para desarrollo</w:t>
+            </w:r>
+          </w:p>
+        </w:tc>
+        <w:tc>
+          <w:tcPr>
+            <w:tcW w:w="1169" w:type="dxa"/>
+            <w:tcBorders>
+              <w:top w:val="single" w:sz="4" w:space="0" w:color="auto"/>
+              <w:left w:val="nil"/>
+              <w:bottom w:val="single" w:sz="4" w:space="0" w:color="auto"/>
+              <w:right w:val="single" w:sz="4" w:space="0" w:color="auto"/>
+            </w:tcBorders>
+            <w:shd w:val="clear" w:color="auto" w:fill="auto"/>
+            <w:noWrap/>
+            <w:vAlign w:val="bottom"/>
+          </w:tcPr>
+          <w:p>
+            <w:pPr>
+              <w:spacing w:before="0" w:after="0" w:line="240" w:lineRule="auto"/>
+              <w:rPr>
+                <w:rFonts w:ascii="Calibri" w:eastAsia="Times New Roman" w:hAnsi="Calibri" w:cs="Times New Roman"/>
+                <w:color w:val="000000"/>
+                <w:sz w:val="20"/>
+                <w:lang w:val="es-ES" w:eastAsia="es-ES"/>
+              </w:rPr>
+            </w:pPr>
+            <w:r>
+              <w:rPr>
+                <w:rFonts w:ascii="Calibri" w:eastAsia="Times New Roman" w:hAnsi="Calibri" w:cs="Times New Roman"/>
+                <w:color w:val="000000"/>
+                <w:sz w:val="20"/>
+                <w:lang w:val="es-ES" w:eastAsia="es-ES"/>
+              </w:rPr>
+              <w:t>0,3</w:t>
+            </w:r>
+          </w:p>
+        </w:tc>
+        <w:tc>
+          <w:tcPr>
+            <w:tcW w:w="1099" w:type="dxa"/>
+            <w:tcBorders>
+              <w:top w:val="single" w:sz="4" w:space="0" w:color="auto"/>
+              <w:left w:val="nil"/>
+              <w:bottom w:val="single" w:sz="4" w:space="0" w:color="auto"/>
+              <w:right w:val="single" w:sz="4" w:space="0" w:color="auto"/>
+            </w:tcBorders>
+            <w:shd w:val="clear" w:color="auto" w:fill="auto"/>
+            <w:noWrap/>
+            <w:vAlign w:val="bottom"/>
+          </w:tcPr>
+          <w:p>
+            <w:pPr>
+              <w:spacing w:before="0" w:after="0" w:line="240" w:lineRule="auto"/>
+              <w:rPr>
+                <w:rFonts w:ascii="Calibri" w:eastAsia="Times New Roman" w:hAnsi="Calibri" w:cs="Times New Roman"/>
+                <w:color w:val="000000"/>
+                <w:sz w:val="20"/>
+                <w:lang w:val="es-ES" w:eastAsia="es-ES"/>
+              </w:rPr>
+            </w:pPr>
+            <w:r>
+              <w:rPr>
+                <w:rFonts w:ascii="Calibri" w:eastAsia="Times New Roman" w:hAnsi="Calibri" w:cs="Times New Roman"/>
+                <w:color w:val="000000"/>
+                <w:sz w:val="20"/>
+                <w:lang w:val="es-ES" w:eastAsia="es-ES"/>
+              </w:rPr>
+              <w:t>15</w:t>
+            </w:r>
+          </w:p>
+        </w:tc>
+        <w:tc>
+          <w:tcPr>
+            <w:tcW w:w="1000" w:type="dxa"/>
+            <w:tcBorders>
+              <w:top w:val="single" w:sz="4" w:space="0" w:color="auto"/>
+              <w:left w:val="nil"/>
+              <w:bottom w:val="single" w:sz="4" w:space="0" w:color="auto"/>
+              <w:right w:val="single" w:sz="8" w:space="0" w:color="auto"/>
+            </w:tcBorders>
+            <w:shd w:val="clear" w:color="auto" w:fill="FFFFFF" w:themeFill="background1"/>
+            <w:noWrap/>
+            <w:vAlign w:val="bottom"/>
+          </w:tcPr>
+          <w:p>
+            <w:pPr>
+              <w:spacing w:before="0" w:after="0" w:line="240" w:lineRule="auto"/>
+              <w:rPr>
+                <w:rFonts w:ascii="Calibri" w:eastAsia="Times New Roman" w:hAnsi="Calibri" w:cs="Times New Roman"/>
+                <w:color w:val="000000"/>
+                <w:sz w:val="20"/>
+                <w:lang w:val="es-ES" w:eastAsia="es-ES"/>
+              </w:rPr>
+            </w:pPr>
+            <w:r>
+              <w:rPr>
+                <w:rFonts w:ascii="Calibri" w:eastAsia="Times New Roman" w:hAnsi="Calibri" w:cs="Times New Roman"/>
+                <w:color w:val="000000"/>
+                <w:sz w:val="20"/>
+                <w:lang w:val="es-ES" w:eastAsia="es-ES"/>
+              </w:rPr>
+              <w:t>4,5</w:t>
+            </w:r>
+          </w:p>
+        </w:tc>
+      </w:tr>
     </w:tbl>
     <w:p>
       <w:pPr>
@@ -19381,13 +19768,35 @@
     <w:p>
       <w:pPr>
         <w:rPr>
-          <w:rFonts w:asciiTheme="majorHAnsi" w:eastAsiaTheme="majorEastAsia" w:hAnsiTheme="majorHAnsi" w:cstheme="majorBidi"/>
-          <w:caps/>
-          <w:color w:val="FFFFFF" w:themeColor="background1"/>
-          <w:spacing w:val="15"/>
           <w:lang w:val="es-ES"/>
         </w:rPr>
       </w:pPr>
+    </w:p>
+    <w:p>
+      <w:pPr>
+        <w:rPr>
+          <w:lang w:val="es-ES"/>
+        </w:rPr>
+      </w:pPr>
+      <w:r>
+        <w:rPr>
+          <w:b/>
+          <w:lang w:val="es-ES"/>
+        </w:rPr>
+        <w:t>Nota:</w:t>
+      </w:r>
+      <w:r>
+        <w:rPr>
+          <w:lang w:val="es-ES"/>
+        </w:rPr>
+        <w:t xml:space="preserve"> A comienzos del sprint #10 se decide incorporar el riesgo #16 debe a que ocurrió el problema de que se </w:t>
+      </w:r>
+      <w:r>
+        <w:rPr>
+          <w:lang w:val="es-ES"/>
+        </w:rPr>
+        <w:t>dañó la notebook de uno de los integrantes.</w:t>
+      </w:r>
       <w:r>
         <w:rPr>
           <w:lang w:val="es-ES"/>
@@ -19402,7 +19811,7 @@
           <w:lang w:val="es-ES"/>
         </w:rPr>
       </w:pPr>
-      <w:bookmarkStart w:id="6" w:name="_Toc388695214"/>
+      <w:bookmarkStart w:id="7" w:name="_Toc421271298"/>
       <w:r>
         <w:rPr>
           <w:lang w:val="es-ES"/>
@@ -19440,7 +19849,7 @@
         </w:rPr>
         <w:t xml:space="preserve"> tratar los riesgos</w:t>
       </w:r>
-      <w:bookmarkEnd w:id="6"/>
+      <w:bookmarkEnd w:id="7"/>
     </w:p>
     <w:p>
       <w:pPr>
@@ -20042,7 +20451,122 @@
           </w:p>
         </w:tc>
       </w:tr>
+      <w:tr>
+        <w:trPr>
+          <w:trHeight w:val="300"/>
+        </w:trPr>
+        <w:tc>
+          <w:tcPr>
+            <w:tcW w:w="380" w:type="dxa"/>
+            <w:tcBorders>
+              <w:top w:val="single" w:sz="4" w:space="0" w:color="auto"/>
+              <w:left w:val="single" w:sz="8" w:space="0" w:color="auto"/>
+              <w:bottom w:val="single" w:sz="4" w:space="0" w:color="auto"/>
+              <w:right w:val="single" w:sz="4" w:space="0" w:color="auto"/>
+            </w:tcBorders>
+            <w:shd w:val="clear" w:color="000000" w:fill="F2F2F2"/>
+            <w:noWrap/>
+            <w:vAlign w:val="bottom"/>
+          </w:tcPr>
+          <w:p>
+            <w:pPr>
+              <w:spacing w:before="0" w:after="0" w:line="240" w:lineRule="auto"/>
+              <w:jc w:val="right"/>
+              <w:rPr>
+                <w:rFonts w:ascii="Calibri" w:eastAsia="Times New Roman" w:hAnsi="Calibri" w:cs="Times New Roman"/>
+                <w:color w:val="000000"/>
+                <w:sz w:val="20"/>
+                <w:lang w:val="es-ES" w:eastAsia="es-ES"/>
+              </w:rPr>
+            </w:pPr>
+            <w:r>
+              <w:rPr>
+                <w:rFonts w:ascii="Calibri" w:eastAsia="Times New Roman" w:hAnsi="Calibri" w:cs="Times New Roman"/>
+                <w:color w:val="000000"/>
+                <w:sz w:val="20"/>
+                <w:lang w:val="es-ES" w:eastAsia="es-ES"/>
+              </w:rPr>
+              <w:t>16</w:t>
+            </w:r>
+          </w:p>
+        </w:tc>
+        <w:tc>
+          <w:tcPr>
+            <w:tcW w:w="5139" w:type="dxa"/>
+            <w:tcBorders>
+              <w:top w:val="single" w:sz="4" w:space="0" w:color="auto"/>
+              <w:left w:val="nil"/>
+              <w:bottom w:val="single" w:sz="4" w:space="0" w:color="auto"/>
+              <w:right w:val="single" w:sz="4" w:space="0" w:color="auto"/>
+            </w:tcBorders>
+            <w:shd w:val="clear" w:color="auto" w:fill="auto"/>
+            <w:noWrap/>
+            <w:vAlign w:val="bottom"/>
+          </w:tcPr>
+          <w:p>
+            <w:pPr>
+              <w:spacing w:before="0" w:after="0" w:line="240" w:lineRule="auto"/>
+              <w:rPr>
+                <w:rFonts w:ascii="Calibri" w:eastAsia="Times New Roman" w:hAnsi="Calibri" w:cs="Times New Roman"/>
+                <w:color w:val="000000"/>
+                <w:sz w:val="20"/>
+                <w:lang w:val="es-ES" w:eastAsia="es-ES"/>
+              </w:rPr>
+            </w:pPr>
+            <w:r>
+              <w:rPr>
+                <w:rFonts w:ascii="Calibri" w:eastAsia="Times New Roman" w:hAnsi="Calibri" w:cs="Times New Roman"/>
+                <w:color w:val="000000"/>
+                <w:sz w:val="20"/>
+                <w:lang w:val="es-ES" w:eastAsia="es-ES"/>
+              </w:rPr>
+              <w:t>Falta de equipamiento para desarrollo</w:t>
+            </w:r>
+          </w:p>
+        </w:tc>
+        <w:tc>
+          <w:tcPr>
+            <w:tcW w:w="2126" w:type="dxa"/>
+            <w:tcBorders>
+              <w:top w:val="single" w:sz="4" w:space="0" w:color="auto"/>
+              <w:left w:val="nil"/>
+              <w:bottom w:val="single" w:sz="4" w:space="0" w:color="auto"/>
+              <w:right w:val="single" w:sz="4" w:space="0" w:color="auto"/>
+            </w:tcBorders>
+            <w:shd w:val="clear" w:color="auto" w:fill="auto"/>
+            <w:noWrap/>
+            <w:vAlign w:val="bottom"/>
+          </w:tcPr>
+          <w:p>
+            <w:pPr>
+              <w:spacing w:before="0" w:after="0" w:line="240" w:lineRule="auto"/>
+              <w:rPr>
+                <w:rFonts w:ascii="Calibri" w:eastAsia="Times New Roman" w:hAnsi="Calibri" w:cs="Times New Roman"/>
+                <w:color w:val="000000"/>
+                <w:sz w:val="20"/>
+                <w:lang w:val="es-ES" w:eastAsia="es-ES"/>
+              </w:rPr>
+            </w:pPr>
+            <w:r>
+              <w:rPr>
+                <w:rFonts w:ascii="Calibri" w:eastAsia="Times New Roman" w:hAnsi="Calibri" w:cs="Times New Roman"/>
+                <w:color w:val="000000"/>
+                <w:sz w:val="20"/>
+                <w:lang w:val="es-ES" w:eastAsia="es-ES"/>
+              </w:rPr>
+              <w:t>Definir acciones de contingencia</w:t>
+            </w:r>
+          </w:p>
+        </w:tc>
+      </w:tr>
     </w:tbl>
+    <w:p>
+      <w:pPr>
+        <w:rPr>
+          <w:lang w:val="es-ES"/>
+        </w:rPr>
+      </w:pPr>
+    </w:p>
     <w:p>
       <w:pPr>
         <w:rPr>
@@ -20078,14 +20602,14 @@
           <w:lang w:val="es-ES"/>
         </w:rPr>
       </w:pPr>
-      <w:bookmarkStart w:id="7" w:name="_Toc388695215"/>
+      <w:bookmarkStart w:id="8" w:name="_Toc421271299"/>
       <w:r>
         <w:rPr>
           <w:lang w:val="es-ES"/>
         </w:rPr>
         <w:t>Riesgo 1: El equipo no llega al final con la totalidad de examenes rendidos.</w:t>
       </w:r>
-      <w:bookmarkEnd w:id="7"/>
+      <w:bookmarkEnd w:id="8"/>
     </w:p>
     <w:p>
       <w:pPr>
@@ -22777,7 +23301,7 @@
           <w:lang w:val="es-ES"/>
         </w:rPr>
       </w:pPr>
-      <w:bookmarkStart w:id="8" w:name="_Toc388695216"/>
+      <w:bookmarkStart w:id="9" w:name="_Toc421271300"/>
       <w:r>
         <w:rPr>
           <w:lang w:val="es-ES"/>
@@ -22792,7 +23316,7 @@
         </w:rPr>
         <w:t>Mala estimación de tiempos</w:t>
       </w:r>
-      <w:bookmarkEnd w:id="8"/>
+      <w:bookmarkEnd w:id="9"/>
     </w:p>
     <w:p>
       <w:pPr>
@@ -22890,6 +23414,7 @@
         <w:rPr>
           <w:lang w:val="es-ES"/>
         </w:rPr>
+        <w:lastRenderedPageBreak/>
         <w:t>A</w:t>
       </w:r>
       <w:r>
@@ -22944,14 +23469,7 @@
         <w:rPr>
           <w:lang w:val="es-ES"/>
         </w:rPr>
-        <w:t xml:space="preserve"> para corregir </w:t>
-      </w:r>
-      <w:r>
-        <w:rPr>
-          <w:lang w:val="es-ES"/>
-        </w:rPr>
-        <w:lastRenderedPageBreak/>
-        <w:t xml:space="preserve">los </w:t>
+        <w:t xml:space="preserve"> para corregir los </w:t>
       </w:r>
       <w:r>
         <w:rPr>
@@ -22993,7 +23511,7 @@
           <w:lang w:val="es-ES" w:eastAsia="es-ES"/>
         </w:rPr>
       </w:pPr>
-      <w:bookmarkStart w:id="9" w:name="_Toc388695217"/>
+      <w:bookmarkStart w:id="10" w:name="_Toc421271301"/>
       <w:r>
         <w:rPr>
           <w:rFonts w:ascii="Calibri" w:eastAsia="Times New Roman" w:hAnsi="Calibri" w:cs="Times New Roman"/>
@@ -23018,7 +23536,7 @@
         </w:rPr>
         <w:t>Falta de conocimiento técnico</w:t>
       </w:r>
-      <w:bookmarkEnd w:id="9"/>
+      <w:bookmarkEnd w:id="10"/>
     </w:p>
     <w:p>
       <w:pPr>
@@ -23144,7 +23662,7 @@
           <w:lang w:val="es-ES" w:eastAsia="es-ES"/>
         </w:rPr>
       </w:pPr>
-      <w:bookmarkStart w:id="10" w:name="_Toc388695218"/>
+      <w:bookmarkStart w:id="11" w:name="_Toc421271302"/>
       <w:r>
         <w:rPr>
           <w:rFonts w:ascii="Calibri" w:eastAsia="Times New Roman" w:hAnsi="Calibri" w:cs="Times New Roman"/>
@@ -23169,7 +23687,7 @@
         </w:rPr>
         <w:t>Subestimar el alcance del sistema</w:t>
       </w:r>
-      <w:bookmarkEnd w:id="10"/>
+      <w:bookmarkEnd w:id="11"/>
     </w:p>
     <w:p>
       <w:pPr>
@@ -23279,9 +23797,433 @@
         <w:t>Esto permitirá al equipo tener un más claro panorama del trabajo que involucrará el desarrollo del proyecto.</w:t>
       </w:r>
     </w:p>
+    <w:p>
+      <w:pPr>
+        <w:pStyle w:val="Ttulo2"/>
+        <w:rPr>
+          <w:lang w:val="es-ES" w:eastAsia="es-ES"/>
+        </w:rPr>
+      </w:pPr>
+      <w:bookmarkStart w:id="12" w:name="_Toc421271303"/>
+      <w:r>
+        <w:rPr>
+          <w:lang w:val="es-ES" w:eastAsia="es-ES"/>
+        </w:rPr>
+        <w:t>Riesgo 16: Falta de equipamiento para el desarrollo</w:t>
+      </w:r>
+      <w:bookmarkEnd w:id="12"/>
+    </w:p>
+    <w:p>
+      <w:pPr>
+        <w:rPr>
+          <w:lang w:val="es-ES" w:eastAsia="es-ES"/>
+        </w:rPr>
+      </w:pPr>
+      <w:r>
+        <w:rPr>
+          <w:lang w:val="es-ES" w:eastAsia="es-ES"/>
+        </w:rPr>
+        <w:t xml:space="preserve">Para este riesgo se decide </w:t>
+      </w:r>
+      <w:r>
+        <w:rPr>
+          <w:lang w:val="es-ES" w:eastAsia="es-ES"/>
+        </w:rPr>
+        <w:t xml:space="preserve">instalar todas las herramientas de trabajo necesario, junto con los repositorios de código y de proyecto en una máquina adicional perteneciente a uno de los integrantes. De modo que siempre esté disponible para el uso. Cuando un integrante del equipo tenga un problema con su notebook, podrá utilizar la notebook extra sin tener que perder tiempo instalando todo, hasta tanto resuelva su problema, sólo tendrá que </w:t>
+      </w:r>
+      <w:r>
+        <w:rPr>
+          <w:lang w:val="es-ES" w:eastAsia="es-ES"/>
+        </w:rPr>
+        <w:t>actualizar</w:t>
+      </w:r>
+      <w:r>
+        <w:rPr>
+          <w:lang w:val="es-ES" w:eastAsia="es-ES"/>
+        </w:rPr>
+        <w:t xml:space="preserve"> la versión de c</w:t>
+      </w:r>
+      <w:r>
+        <w:rPr>
+          <w:lang w:val="es-ES" w:eastAsia="es-ES"/>
+        </w:rPr>
+        <w:t>ódigo,</w:t>
+      </w:r>
+      <w:r>
+        <w:rPr>
+          <w:lang w:val="es-ES" w:eastAsia="es-ES"/>
+        </w:rPr>
+        <w:t xml:space="preserve"> de proyecto de los repositorios</w:t>
+      </w:r>
+      <w:r>
+        <w:rPr>
+          <w:lang w:val="es-ES" w:eastAsia="es-ES"/>
+        </w:rPr>
+        <w:t xml:space="preserve"> y el Script de datos</w:t>
+      </w:r>
+      <w:r>
+        <w:rPr>
+          <w:lang w:val="es-ES" w:eastAsia="es-ES"/>
+        </w:rPr>
+        <w:t>.</w:t>
+      </w:r>
+    </w:p>
+    <w:p>
+      <w:pPr>
+        <w:rPr>
+          <w:lang w:val="es-ES" w:eastAsia="es-ES"/>
+        </w:rPr>
+      </w:pPr>
+      <w:r>
+        <w:rPr>
+          <w:lang w:val="es-ES" w:eastAsia="es-ES"/>
+        </w:rPr>
+        <w:t>Herramientas a instalar en la notebook extra:</w:t>
+      </w:r>
+    </w:p>
+    <w:p>
+      <w:pPr>
+        <w:pStyle w:val="Prrafodelista"/>
+        <w:numPr>
+          <w:ilvl w:val="0"/>
+          <w:numId w:val="4"/>
+        </w:numPr>
+        <w:rPr>
+          <w:lang w:val="es-ES" w:eastAsia="es-ES"/>
+        </w:rPr>
+      </w:pPr>
+      <w:r>
+        <w:rPr>
+          <w:lang w:val="es-ES" w:eastAsia="es-ES"/>
+        </w:rPr>
+        <w:t xml:space="preserve">Visual Studio 2012 </w:t>
+      </w:r>
+      <w:proofErr w:type="spellStart"/>
+      <w:r>
+        <w:rPr>
+          <w:lang w:val="es-ES" w:eastAsia="es-ES"/>
+        </w:rPr>
+        <w:t>Ultimate</w:t>
+      </w:r>
+      <w:proofErr w:type="spellEnd"/>
+      <w:r>
+        <w:rPr>
+          <w:lang w:val="es-ES" w:eastAsia="es-ES"/>
+        </w:rPr>
+        <w:t xml:space="preserve"> o profesional</w:t>
+      </w:r>
+    </w:p>
+    <w:p>
+      <w:pPr>
+        <w:pStyle w:val="Prrafodelista"/>
+        <w:numPr>
+          <w:ilvl w:val="0"/>
+          <w:numId w:val="4"/>
+        </w:numPr>
+        <w:rPr>
+          <w:lang w:val="es-ES" w:eastAsia="es-ES"/>
+        </w:rPr>
+      </w:pPr>
+      <w:r>
+        <w:rPr>
+          <w:lang w:val="es-ES" w:eastAsia="es-ES"/>
+        </w:rPr>
+        <w:t>SQL Management Studio</w:t>
+      </w:r>
+    </w:p>
+    <w:p>
+      <w:pPr>
+        <w:pStyle w:val="Prrafodelista"/>
+        <w:numPr>
+          <w:ilvl w:val="0"/>
+          <w:numId w:val="4"/>
+        </w:numPr>
+        <w:rPr>
+          <w:lang w:val="es-ES" w:eastAsia="es-ES"/>
+        </w:rPr>
+      </w:pPr>
+      <w:r>
+        <w:rPr>
+          <w:lang w:val="es-ES" w:eastAsia="es-ES"/>
+        </w:rPr>
+        <w:t>SQL S</w:t>
+      </w:r>
+      <w:r>
+        <w:rPr>
+          <w:lang w:val="es-ES" w:eastAsia="es-ES"/>
+        </w:rPr>
+        <w:t>erver 2012</w:t>
+      </w:r>
+    </w:p>
+    <w:p>
+      <w:pPr>
+        <w:pStyle w:val="Prrafodelista"/>
+        <w:numPr>
+          <w:ilvl w:val="0"/>
+          <w:numId w:val="4"/>
+        </w:numPr>
+        <w:rPr>
+          <w:lang w:val="es-ES" w:eastAsia="es-ES"/>
+        </w:rPr>
+      </w:pPr>
+      <w:proofErr w:type="spellStart"/>
+      <w:r>
+        <w:rPr>
+          <w:lang w:val="es-ES" w:eastAsia="es-ES"/>
+        </w:rPr>
+        <w:t>Tortoise</w:t>
+      </w:r>
+      <w:proofErr w:type="spellEnd"/>
+      <w:r>
+        <w:rPr>
+          <w:lang w:val="es-ES" w:eastAsia="es-ES"/>
+        </w:rPr>
+        <w:t xml:space="preserve"> SVN</w:t>
+      </w:r>
+    </w:p>
+    <w:p>
+      <w:pPr>
+        <w:pStyle w:val="Prrafodelista"/>
+        <w:numPr>
+          <w:ilvl w:val="0"/>
+          <w:numId w:val="4"/>
+        </w:numPr>
+        <w:rPr>
+          <w:lang w:val="es-ES" w:eastAsia="es-ES"/>
+        </w:rPr>
+      </w:pPr>
+      <w:proofErr w:type="spellStart"/>
+      <w:r>
+        <w:rPr>
+          <w:lang w:val="es-ES" w:eastAsia="es-ES"/>
+        </w:rPr>
+        <w:t>AnkhSvn</w:t>
+      </w:r>
+      <w:proofErr w:type="spellEnd"/>
+      <w:r>
+        <w:rPr>
+          <w:lang w:val="es-ES" w:eastAsia="es-ES"/>
+        </w:rPr>
+        <w:t xml:space="preserve"> v</w:t>
+      </w:r>
+      <w:r>
+        <w:rPr>
+          <w:lang w:val="es-ES" w:eastAsia="es-ES"/>
+        </w:rPr>
+        <w:t>2.5</w:t>
+      </w:r>
+      <w:r>
+        <w:rPr>
+          <w:lang w:val="es-ES" w:eastAsia="es-ES"/>
+        </w:rPr>
+        <w:t xml:space="preserve"> o superior</w:t>
+      </w:r>
+    </w:p>
+    <w:p>
+      <w:pPr>
+        <w:pStyle w:val="Prrafodelista"/>
+        <w:numPr>
+          <w:ilvl w:val="0"/>
+          <w:numId w:val="4"/>
+        </w:numPr>
+        <w:rPr>
+          <w:lang w:val="es-ES" w:eastAsia="es-ES"/>
+        </w:rPr>
+      </w:pPr>
+      <w:proofErr w:type="spellStart"/>
+      <w:r>
+        <w:rPr>
+          <w:lang w:val="es-ES" w:eastAsia="es-ES"/>
+        </w:rPr>
+        <w:lastRenderedPageBreak/>
+        <w:t>GDrive</w:t>
+      </w:r>
+      <w:proofErr w:type="spellEnd"/>
+    </w:p>
+    <w:p>
+      <w:pPr>
+        <w:rPr>
+          <w:lang w:val="es-ES" w:eastAsia="es-ES"/>
+        </w:rPr>
+      </w:pPr>
+      <w:r>
+        <w:rPr>
+          <w:lang w:val="es-ES" w:eastAsia="es-ES"/>
+        </w:rPr>
+        <w:t>Repositorios:</w:t>
+      </w:r>
+    </w:p>
+    <w:p>
+      <w:pPr>
+        <w:pStyle w:val="Prrafodelista"/>
+        <w:numPr>
+          <w:ilvl w:val="0"/>
+          <w:numId w:val="5"/>
+        </w:numPr>
+        <w:rPr>
+          <w:lang w:val="es-ES" w:eastAsia="es-ES"/>
+        </w:rPr>
+      </w:pPr>
+      <w:proofErr w:type="spellStart"/>
+      <w:r>
+        <w:rPr>
+          <w:lang w:val="es-ES" w:eastAsia="es-ES"/>
+        </w:rPr>
+        <w:t>queGolazoCode</w:t>
+      </w:r>
+      <w:proofErr w:type="spellEnd"/>
+    </w:p>
+    <w:p>
+      <w:pPr>
+        <w:pStyle w:val="Prrafodelista"/>
+        <w:numPr>
+          <w:ilvl w:val="0"/>
+          <w:numId w:val="5"/>
+        </w:numPr>
+        <w:rPr>
+          <w:lang w:val="es-ES" w:eastAsia="es-ES"/>
+        </w:rPr>
+      </w:pPr>
+      <w:proofErr w:type="spellStart"/>
+      <w:r>
+        <w:rPr>
+          <w:lang w:val="es-ES" w:eastAsia="es-ES"/>
+        </w:rPr>
+        <w:t>QueGolazo</w:t>
+      </w:r>
+      <w:proofErr w:type="spellEnd"/>
+    </w:p>
+    <w:p>
+      <w:pPr>
+        <w:pStyle w:val="Prrafodelista"/>
+        <w:numPr>
+          <w:ilvl w:val="0"/>
+          <w:numId w:val="5"/>
+        </w:numPr>
+        <w:rPr>
+          <w:lang w:val="es-ES" w:eastAsia="es-ES"/>
+        </w:rPr>
+      </w:pPr>
+      <w:r>
+        <w:rPr>
+          <w:lang w:val="es-ES" w:eastAsia="es-ES"/>
+        </w:rPr>
+        <w:t xml:space="preserve">Tesis (carpeta de </w:t>
+      </w:r>
+      <w:proofErr w:type="spellStart"/>
+      <w:r>
+        <w:rPr>
+          <w:lang w:val="es-ES" w:eastAsia="es-ES"/>
+        </w:rPr>
+        <w:t>gdrive</w:t>
+      </w:r>
+      <w:proofErr w:type="spellEnd"/>
+      <w:r>
+        <w:rPr>
+          <w:lang w:val="es-ES" w:eastAsia="es-ES"/>
+        </w:rPr>
+        <w:t>)</w:t>
+      </w:r>
+    </w:p>
+    <w:p>
+      <w:pPr>
+        <w:rPr>
+          <w:lang w:val="es-ES" w:eastAsia="es-ES"/>
+        </w:rPr>
+      </w:pPr>
+      <w:r>
+        <w:rPr>
+          <w:lang w:val="es-ES" w:eastAsia="es-ES"/>
+        </w:rPr>
+        <w:t>Pautas definidas:</w:t>
+      </w:r>
+    </w:p>
+    <w:p>
+      <w:pPr>
+        <w:pStyle w:val="Prrafodelista"/>
+        <w:numPr>
+          <w:ilvl w:val="0"/>
+          <w:numId w:val="6"/>
+        </w:numPr>
+        <w:rPr>
+          <w:lang w:val="es-ES" w:eastAsia="es-ES"/>
+        </w:rPr>
+      </w:pPr>
+      <w:r>
+        <w:rPr>
+          <w:lang w:val="es-ES" w:eastAsia="es-ES"/>
+        </w:rPr>
+        <w:t>Los repositorios estarán configurados con la cuenta de Antonio. (</w:t>
+      </w:r>
+      <w:hyperlink r:id="rId15" w:history="1">
+        <w:r>
+          <w:rPr>
+            <w:rStyle w:val="Hipervnculo"/>
+            <w:lang w:val="es-ES" w:eastAsia="es-ES"/>
+          </w:rPr>
+          <w:t>antonioherrera990@gmail.com</w:t>
+        </w:r>
+      </w:hyperlink>
+      <w:r>
+        <w:rPr>
+          <w:lang w:val="es-ES" w:eastAsia="es-ES"/>
+        </w:rPr>
+        <w:t>)</w:t>
+      </w:r>
+    </w:p>
+    <w:p>
+      <w:pPr>
+        <w:pStyle w:val="Prrafodelista"/>
+        <w:numPr>
+          <w:ilvl w:val="0"/>
+          <w:numId w:val="6"/>
+        </w:numPr>
+        <w:rPr>
+          <w:lang w:val="es-ES" w:eastAsia="es-ES"/>
+        </w:rPr>
+      </w:pPr>
+      <w:r>
+        <w:rPr>
+          <w:lang w:val="es-ES" w:eastAsia="es-ES"/>
+        </w:rPr>
+        <w:t>La notebook no se podrá llevar para trabajar afuera.</w:t>
+      </w:r>
+    </w:p>
+    <w:p>
+      <w:pPr>
+        <w:pStyle w:val="Prrafodelista"/>
+        <w:numPr>
+          <w:ilvl w:val="0"/>
+          <w:numId w:val="6"/>
+        </w:numPr>
+        <w:rPr>
+          <w:lang w:val="es-ES" w:eastAsia="es-ES"/>
+        </w:rPr>
+      </w:pPr>
+      <w:r>
+        <w:rPr>
+          <w:lang w:val="es-ES" w:eastAsia="es-ES"/>
+        </w:rPr>
+        <w:t xml:space="preserve">Todo el trabajo realizado en la notebook extra, se debe </w:t>
+      </w:r>
+      <w:proofErr w:type="spellStart"/>
+      <w:r>
+        <w:rPr>
+          <w:lang w:val="es-ES" w:eastAsia="es-ES"/>
+        </w:rPr>
+        <w:t>commitiar</w:t>
+      </w:r>
+      <w:proofErr w:type="spellEnd"/>
+      <w:r>
+        <w:rPr>
+          <w:lang w:val="es-ES" w:eastAsia="es-ES"/>
+        </w:rPr>
+        <w:t xml:space="preserve"> al final del día.</w:t>
+      </w:r>
+    </w:p>
     <w:sectPr>
-      <w:headerReference w:type="default" r:id="rId15"/>
-      <w:footerReference w:type="default" r:id="rId16"/>
+      <w:headerReference w:type="default" r:id="rId16"/>
+      <w:footerReference w:type="default" r:id="rId17"/>
       <w:pgSz w:w="12240" w:h="15840"/>
       <w:pgMar w:top="1440" w:right="1440" w:bottom="1440" w:left="1440" w:header="720" w:footer="227" w:gutter="0"/>
       <w:pgNumType w:start="0"/>
@@ -23499,7 +24441,7 @@
               <w:szCs w:val="18"/>
               <w:lang w:val="es-ES"/>
             </w:rPr>
-            <w:t>5</w:t>
+            <w:t>1</w:t>
           </w:r>
           <w:r>
             <w:rPr>
@@ -24478,7 +25420,7 @@
 
 <file path=word/numbering.xml><?xml version="1.0" encoding="utf-8"?>
 <w:numbering xmlns:wpc="http://schemas.microsoft.com/office/word/2010/wordprocessingCanvas" xmlns:mc="http://schemas.openxmlformats.org/markup-compatibility/2006" xmlns:o="urn:schemas-microsoft-com:office:office" xmlns:r="http://schemas.openxmlformats.org/officeDocument/2006/relationships" xmlns:m="http://schemas.openxmlformats.org/officeDocument/2006/math" xmlns:v="urn:schemas-microsoft-com:vml" xmlns:wp14="http://schemas.microsoft.com/office/word/2010/wordprocessingDrawing" xmlns:wp="http://schemas.openxmlformats.org/drawingml/2006/wordprocessingDrawing" xmlns:w10="urn:schemas-microsoft-com:office:word" xmlns:w="http://schemas.openxmlformats.org/wordprocessingml/2006/main" xmlns:w14="http://schemas.microsoft.com/office/word/2010/wordml" xmlns:w15="http://schemas.microsoft.com/office/word/2012/wordml" xmlns:wpg="http://schemas.microsoft.com/office/word/2010/wordprocessingGroup" xmlns:wpi="http://schemas.microsoft.com/office/word/2010/wordprocessingInk" xmlns:wne="http://schemas.microsoft.com/office/word/2006/wordml" xmlns:wps="http://schemas.microsoft.com/office/word/2010/wordprocessingShape" mc:Ignorable="w14 w15 wp14">
-  <w:abstractNum w:abstractNumId="0">
+  <w:abstractNum w:abstractNumId="0" w15:restartNumberingAfterBreak="0">
     <w:nsid w:val="1DF9086C"/>
     <w:multiLevelType w:val="hybridMultilevel"/>
     <w:tmpl w:val="7152D5E8"/>
@@ -24564,7 +25506,120 @@
       </w:pPr>
     </w:lvl>
   </w:abstractNum>
-  <w:abstractNum w:abstractNumId="1">
+  <w:abstractNum w:abstractNumId="1" w15:restartNumberingAfterBreak="0">
+    <w:nsid w:val="2AC03EAB"/>
+    <w:multiLevelType w:val="hybridMultilevel"/>
+    <w:tmpl w:val="C9DA633C"/>
+    <w:lvl w:ilvl="0" w:tplc="0C0A0001">
+      <w:start w:val="1"/>
+      <w:numFmt w:val="bullet"/>
+      <w:lvlText w:val=""/>
+      <w:lvlJc w:val="left"/>
+      <w:pPr>
+        <w:ind w:left="720" w:hanging="360"/>
+      </w:pPr>
+      <w:rPr>
+        <w:rFonts w:ascii="Symbol" w:hAnsi="Symbol" w:hint="default"/>
+      </w:rPr>
+    </w:lvl>
+    <w:lvl w:ilvl="1" w:tplc="0C0A0003" w:tentative="1">
+      <w:start w:val="1"/>
+      <w:numFmt w:val="bullet"/>
+      <w:lvlText w:val="o"/>
+      <w:lvlJc w:val="left"/>
+      <w:pPr>
+        <w:ind w:left="1440" w:hanging="360"/>
+      </w:pPr>
+      <w:rPr>
+        <w:rFonts w:ascii="Courier New" w:hAnsi="Courier New" w:cs="Courier New" w:hint="default"/>
+      </w:rPr>
+    </w:lvl>
+    <w:lvl w:ilvl="2" w:tplc="0C0A0005" w:tentative="1">
+      <w:start w:val="1"/>
+      <w:numFmt w:val="bullet"/>
+      <w:lvlText w:val=""/>
+      <w:lvlJc w:val="left"/>
+      <w:pPr>
+        <w:ind w:left="2160" w:hanging="360"/>
+      </w:pPr>
+      <w:rPr>
+        <w:rFonts w:ascii="Wingdings" w:hAnsi="Wingdings" w:hint="default"/>
+      </w:rPr>
+    </w:lvl>
+    <w:lvl w:ilvl="3" w:tplc="0C0A0001" w:tentative="1">
+      <w:start w:val="1"/>
+      <w:numFmt w:val="bullet"/>
+      <w:lvlText w:val=""/>
+      <w:lvlJc w:val="left"/>
+      <w:pPr>
+        <w:ind w:left="2880" w:hanging="360"/>
+      </w:pPr>
+      <w:rPr>
+        <w:rFonts w:ascii="Symbol" w:hAnsi="Symbol" w:hint="default"/>
+      </w:rPr>
+    </w:lvl>
+    <w:lvl w:ilvl="4" w:tplc="0C0A0003" w:tentative="1">
+      <w:start w:val="1"/>
+      <w:numFmt w:val="bullet"/>
+      <w:lvlText w:val="o"/>
+      <w:lvlJc w:val="left"/>
+      <w:pPr>
+        <w:ind w:left="3600" w:hanging="360"/>
+      </w:pPr>
+      <w:rPr>
+        <w:rFonts w:ascii="Courier New" w:hAnsi="Courier New" w:cs="Courier New" w:hint="default"/>
+      </w:rPr>
+    </w:lvl>
+    <w:lvl w:ilvl="5" w:tplc="0C0A0005" w:tentative="1">
+      <w:start w:val="1"/>
+      <w:numFmt w:val="bullet"/>
+      <w:lvlText w:val=""/>
+      <w:lvlJc w:val="left"/>
+      <w:pPr>
+        <w:ind w:left="4320" w:hanging="360"/>
+      </w:pPr>
+      <w:rPr>
+        <w:rFonts w:ascii="Wingdings" w:hAnsi="Wingdings" w:hint="default"/>
+      </w:rPr>
+    </w:lvl>
+    <w:lvl w:ilvl="6" w:tplc="0C0A0001" w:tentative="1">
+      <w:start w:val="1"/>
+      <w:numFmt w:val="bullet"/>
+      <w:lvlText w:val=""/>
+      <w:lvlJc w:val="left"/>
+      <w:pPr>
+        <w:ind w:left="5040" w:hanging="360"/>
+      </w:pPr>
+      <w:rPr>
+        <w:rFonts w:ascii="Symbol" w:hAnsi="Symbol" w:hint="default"/>
+      </w:rPr>
+    </w:lvl>
+    <w:lvl w:ilvl="7" w:tplc="0C0A0003" w:tentative="1">
+      <w:start w:val="1"/>
+      <w:numFmt w:val="bullet"/>
+      <w:lvlText w:val="o"/>
+      <w:lvlJc w:val="left"/>
+      <w:pPr>
+        <w:ind w:left="5760" w:hanging="360"/>
+      </w:pPr>
+      <w:rPr>
+        <w:rFonts w:ascii="Courier New" w:hAnsi="Courier New" w:cs="Courier New" w:hint="default"/>
+      </w:rPr>
+    </w:lvl>
+    <w:lvl w:ilvl="8" w:tplc="0C0A0005" w:tentative="1">
+      <w:start w:val="1"/>
+      <w:numFmt w:val="bullet"/>
+      <w:lvlText w:val=""/>
+      <w:lvlJc w:val="left"/>
+      <w:pPr>
+        <w:ind w:left="6480" w:hanging="360"/>
+      </w:pPr>
+      <w:rPr>
+        <w:rFonts w:ascii="Wingdings" w:hAnsi="Wingdings" w:hint="default"/>
+      </w:rPr>
+    </w:lvl>
+  </w:abstractNum>
+  <w:abstractNum w:abstractNumId="2" w15:restartNumberingAfterBreak="0">
     <w:nsid w:val="548B32C0"/>
     <w:multiLevelType w:val="hybridMultilevel"/>
     <w:tmpl w:val="535A2616"/>
@@ -24650,7 +25705,7 @@
       </w:pPr>
     </w:lvl>
   </w:abstractNum>
-  <w:abstractNum w:abstractNumId="2">
+  <w:abstractNum w:abstractNumId="3" w15:restartNumberingAfterBreak="0">
     <w:nsid w:val="549B76E6"/>
     <w:multiLevelType w:val="hybridMultilevel"/>
     <w:tmpl w:val="1D409D14"/>
@@ -24739,14 +25794,249 @@
       </w:pPr>
     </w:lvl>
   </w:abstractNum>
+  <w:abstractNum w:abstractNumId="4" w15:restartNumberingAfterBreak="0">
+    <w:nsid w:val="6B584AAC"/>
+    <w:multiLevelType w:val="hybridMultilevel"/>
+    <w:tmpl w:val="E63E651A"/>
+    <w:lvl w:ilvl="0" w:tplc="0C0A0001">
+      <w:start w:val="1"/>
+      <w:numFmt w:val="bullet"/>
+      <w:lvlText w:val=""/>
+      <w:lvlJc w:val="left"/>
+      <w:pPr>
+        <w:ind w:left="720" w:hanging="360"/>
+      </w:pPr>
+      <w:rPr>
+        <w:rFonts w:ascii="Symbol" w:hAnsi="Symbol" w:hint="default"/>
+      </w:rPr>
+    </w:lvl>
+    <w:lvl w:ilvl="1" w:tplc="0C0A0003" w:tentative="1">
+      <w:start w:val="1"/>
+      <w:numFmt w:val="bullet"/>
+      <w:lvlText w:val="o"/>
+      <w:lvlJc w:val="left"/>
+      <w:pPr>
+        <w:ind w:left="1440" w:hanging="360"/>
+      </w:pPr>
+      <w:rPr>
+        <w:rFonts w:ascii="Courier New" w:hAnsi="Courier New" w:cs="Courier New" w:hint="default"/>
+      </w:rPr>
+    </w:lvl>
+    <w:lvl w:ilvl="2" w:tplc="0C0A0005" w:tentative="1">
+      <w:start w:val="1"/>
+      <w:numFmt w:val="bullet"/>
+      <w:lvlText w:val=""/>
+      <w:lvlJc w:val="left"/>
+      <w:pPr>
+        <w:ind w:left="2160" w:hanging="360"/>
+      </w:pPr>
+      <w:rPr>
+        <w:rFonts w:ascii="Wingdings" w:hAnsi="Wingdings" w:hint="default"/>
+      </w:rPr>
+    </w:lvl>
+    <w:lvl w:ilvl="3" w:tplc="0C0A0001" w:tentative="1">
+      <w:start w:val="1"/>
+      <w:numFmt w:val="bullet"/>
+      <w:lvlText w:val=""/>
+      <w:lvlJc w:val="left"/>
+      <w:pPr>
+        <w:ind w:left="2880" w:hanging="360"/>
+      </w:pPr>
+      <w:rPr>
+        <w:rFonts w:ascii="Symbol" w:hAnsi="Symbol" w:hint="default"/>
+      </w:rPr>
+    </w:lvl>
+    <w:lvl w:ilvl="4" w:tplc="0C0A0003" w:tentative="1">
+      <w:start w:val="1"/>
+      <w:numFmt w:val="bullet"/>
+      <w:lvlText w:val="o"/>
+      <w:lvlJc w:val="left"/>
+      <w:pPr>
+        <w:ind w:left="3600" w:hanging="360"/>
+      </w:pPr>
+      <w:rPr>
+        <w:rFonts w:ascii="Courier New" w:hAnsi="Courier New" w:cs="Courier New" w:hint="default"/>
+      </w:rPr>
+    </w:lvl>
+    <w:lvl w:ilvl="5" w:tplc="0C0A0005" w:tentative="1">
+      <w:start w:val="1"/>
+      <w:numFmt w:val="bullet"/>
+      <w:lvlText w:val=""/>
+      <w:lvlJc w:val="left"/>
+      <w:pPr>
+        <w:ind w:left="4320" w:hanging="360"/>
+      </w:pPr>
+      <w:rPr>
+        <w:rFonts w:ascii="Wingdings" w:hAnsi="Wingdings" w:hint="default"/>
+      </w:rPr>
+    </w:lvl>
+    <w:lvl w:ilvl="6" w:tplc="0C0A0001" w:tentative="1">
+      <w:start w:val="1"/>
+      <w:numFmt w:val="bullet"/>
+      <w:lvlText w:val=""/>
+      <w:lvlJc w:val="left"/>
+      <w:pPr>
+        <w:ind w:left="5040" w:hanging="360"/>
+      </w:pPr>
+      <w:rPr>
+        <w:rFonts w:ascii="Symbol" w:hAnsi="Symbol" w:hint="default"/>
+      </w:rPr>
+    </w:lvl>
+    <w:lvl w:ilvl="7" w:tplc="0C0A0003" w:tentative="1">
+      <w:start w:val="1"/>
+      <w:numFmt w:val="bullet"/>
+      <w:lvlText w:val="o"/>
+      <w:lvlJc w:val="left"/>
+      <w:pPr>
+        <w:ind w:left="5760" w:hanging="360"/>
+      </w:pPr>
+      <w:rPr>
+        <w:rFonts w:ascii="Courier New" w:hAnsi="Courier New" w:cs="Courier New" w:hint="default"/>
+      </w:rPr>
+    </w:lvl>
+    <w:lvl w:ilvl="8" w:tplc="0C0A0005" w:tentative="1">
+      <w:start w:val="1"/>
+      <w:numFmt w:val="bullet"/>
+      <w:lvlText w:val=""/>
+      <w:lvlJc w:val="left"/>
+      <w:pPr>
+        <w:ind w:left="6480" w:hanging="360"/>
+      </w:pPr>
+      <w:rPr>
+        <w:rFonts w:ascii="Wingdings" w:hAnsi="Wingdings" w:hint="default"/>
+      </w:rPr>
+    </w:lvl>
+  </w:abstractNum>
+  <w:abstractNum w:abstractNumId="5" w15:restartNumberingAfterBreak="0">
+    <w:nsid w:val="6E421B8E"/>
+    <w:multiLevelType w:val="hybridMultilevel"/>
+    <w:tmpl w:val="B7B081FC"/>
+    <w:lvl w:ilvl="0" w:tplc="0C0A0001">
+      <w:start w:val="1"/>
+      <w:numFmt w:val="bullet"/>
+      <w:lvlText w:val=""/>
+      <w:lvlJc w:val="left"/>
+      <w:pPr>
+        <w:ind w:left="720" w:hanging="360"/>
+      </w:pPr>
+      <w:rPr>
+        <w:rFonts w:ascii="Symbol" w:hAnsi="Symbol" w:hint="default"/>
+      </w:rPr>
+    </w:lvl>
+    <w:lvl w:ilvl="1" w:tplc="0C0A0003" w:tentative="1">
+      <w:start w:val="1"/>
+      <w:numFmt w:val="bullet"/>
+      <w:lvlText w:val="o"/>
+      <w:lvlJc w:val="left"/>
+      <w:pPr>
+        <w:ind w:left="1440" w:hanging="360"/>
+      </w:pPr>
+      <w:rPr>
+        <w:rFonts w:ascii="Courier New" w:hAnsi="Courier New" w:cs="Courier New" w:hint="default"/>
+      </w:rPr>
+    </w:lvl>
+    <w:lvl w:ilvl="2" w:tplc="0C0A0005" w:tentative="1">
+      <w:start w:val="1"/>
+      <w:numFmt w:val="bullet"/>
+      <w:lvlText w:val=""/>
+      <w:lvlJc w:val="left"/>
+      <w:pPr>
+        <w:ind w:left="2160" w:hanging="360"/>
+      </w:pPr>
+      <w:rPr>
+        <w:rFonts w:ascii="Wingdings" w:hAnsi="Wingdings" w:hint="default"/>
+      </w:rPr>
+    </w:lvl>
+    <w:lvl w:ilvl="3" w:tplc="0C0A0001" w:tentative="1">
+      <w:start w:val="1"/>
+      <w:numFmt w:val="bullet"/>
+      <w:lvlText w:val=""/>
+      <w:lvlJc w:val="left"/>
+      <w:pPr>
+        <w:ind w:left="2880" w:hanging="360"/>
+      </w:pPr>
+      <w:rPr>
+        <w:rFonts w:ascii="Symbol" w:hAnsi="Symbol" w:hint="default"/>
+      </w:rPr>
+    </w:lvl>
+    <w:lvl w:ilvl="4" w:tplc="0C0A0003" w:tentative="1">
+      <w:start w:val="1"/>
+      <w:numFmt w:val="bullet"/>
+      <w:lvlText w:val="o"/>
+      <w:lvlJc w:val="left"/>
+      <w:pPr>
+        <w:ind w:left="3600" w:hanging="360"/>
+      </w:pPr>
+      <w:rPr>
+        <w:rFonts w:ascii="Courier New" w:hAnsi="Courier New" w:cs="Courier New" w:hint="default"/>
+      </w:rPr>
+    </w:lvl>
+    <w:lvl w:ilvl="5" w:tplc="0C0A0005" w:tentative="1">
+      <w:start w:val="1"/>
+      <w:numFmt w:val="bullet"/>
+      <w:lvlText w:val=""/>
+      <w:lvlJc w:val="left"/>
+      <w:pPr>
+        <w:ind w:left="4320" w:hanging="360"/>
+      </w:pPr>
+      <w:rPr>
+        <w:rFonts w:ascii="Wingdings" w:hAnsi="Wingdings" w:hint="default"/>
+      </w:rPr>
+    </w:lvl>
+    <w:lvl w:ilvl="6" w:tplc="0C0A0001" w:tentative="1">
+      <w:start w:val="1"/>
+      <w:numFmt w:val="bullet"/>
+      <w:lvlText w:val=""/>
+      <w:lvlJc w:val="left"/>
+      <w:pPr>
+        <w:ind w:left="5040" w:hanging="360"/>
+      </w:pPr>
+      <w:rPr>
+        <w:rFonts w:ascii="Symbol" w:hAnsi="Symbol" w:hint="default"/>
+      </w:rPr>
+    </w:lvl>
+    <w:lvl w:ilvl="7" w:tplc="0C0A0003" w:tentative="1">
+      <w:start w:val="1"/>
+      <w:numFmt w:val="bullet"/>
+      <w:lvlText w:val="o"/>
+      <w:lvlJc w:val="left"/>
+      <w:pPr>
+        <w:ind w:left="5760" w:hanging="360"/>
+      </w:pPr>
+      <w:rPr>
+        <w:rFonts w:ascii="Courier New" w:hAnsi="Courier New" w:cs="Courier New" w:hint="default"/>
+      </w:rPr>
+    </w:lvl>
+    <w:lvl w:ilvl="8" w:tplc="0C0A0005" w:tentative="1">
+      <w:start w:val="1"/>
+      <w:numFmt w:val="bullet"/>
+      <w:lvlText w:val=""/>
+      <w:lvlJc w:val="left"/>
+      <w:pPr>
+        <w:ind w:left="6480" w:hanging="360"/>
+      </w:pPr>
+      <w:rPr>
+        <w:rFonts w:ascii="Wingdings" w:hAnsi="Wingdings" w:hint="default"/>
+      </w:rPr>
+    </w:lvl>
+  </w:abstractNum>
   <w:num w:numId="1">
-    <w:abstractNumId w:val="2"/>
+    <w:abstractNumId w:val="3"/>
   </w:num>
   <w:num w:numId="2">
     <w:abstractNumId w:val="0"/>
   </w:num>
   <w:num w:numId="3">
+    <w:abstractNumId w:val="2"/>
+  </w:num>
+  <w:num w:numId="4">
+    <w:abstractNumId w:val="4"/>
+  </w:num>
+  <w:num w:numId="5">
     <w:abstractNumId w:val="1"/>
+  </w:num>
+  <w:num w:numId="6">
+    <w:abstractNumId w:val="5"/>
   </w:num>
 </w:numbering>
 </file>
@@ -26677,7 +27967,7 @@
 </file>
 
 <file path=customXml/itemProps3.xml><?xml version="1.0" encoding="utf-8"?>
-<ds:datastoreItem xmlns:ds="http://schemas.openxmlformats.org/officeDocument/2006/customXml" ds:itemID="{531DBB74-74EC-42C1-A575-7503F67EDC08}">
+<ds:datastoreItem xmlns:ds="http://schemas.openxmlformats.org/officeDocument/2006/customXml" ds:itemID="{B08F8550-4285-4065-B376-5FB4151F6823}">
   <ds:schemaRefs>
     <ds:schemaRef ds:uri="http://schemas.openxmlformats.org/officeDocument/2006/bibliography"/>
   </ds:schemaRefs>

</xml_diff>